<commit_message>
creating files for database, sql, and schemas
</commit_message>
<xml_diff>
--- a/FastAPI_PostgreSQL_pgAdmin_Report.docx
+++ b/FastAPI_PostgreSQL_pgAdmin_Report.docx
@@ -589,9 +589,11 @@
       <w:r>
         <w:t xml:space="preserve">ough Docker networks. It was </w:t>
       </w:r>
+      <w:proofErr w:type="gramStart"/>
       <w:r>
         <w:t>pretty cool</w:t>
       </w:r>
+      <w:proofErr w:type="gramEnd"/>
       <w:r>
         <w:t xml:space="preserve"> to see everything connect successfully after configuring the environment variables and confirming the containers were running properly.</w:t>
       </w:r>
@@ -606,10 +608,7 @@
       </w:r>
       <w:proofErr w:type="spellEnd"/>
       <w:r>
-        <w:t xml:space="preserve"> to communicate </w:t>
-      </w:r>
-      <w:r>
-        <w:t>correctly</w:t>
+        <w:t xml:space="preserve"> to communicate correctly</w:t>
       </w:r>
       <w:r>
         <w:t xml:space="preserve">. Since </w:t>
@@ -618,7 +617,15 @@
         <w:t>the connection settings</w:t>
       </w:r>
       <w:r>
-        <w:t xml:space="preserve"> had to match and link accordingly to</w:t>
+        <w:t xml:space="preserve"> had to match and link </w:t>
+      </w:r>
+      <w:proofErr w:type="gramStart"/>
+      <w:r>
+        <w:t>accordingly</w:t>
+      </w:r>
+      <w:proofErr w:type="gramEnd"/>
+      <w:r>
+        <w:t xml:space="preserve"> to</w:t>
       </w:r>
       <w:r>
         <w:t xml:space="preserve"> the docker-</w:t>
@@ -1487,6 +1494,7 @@
   <w:style w:type="character" w:default="1" w:styleId="DefaultParagraphFont">
     <w:name w:val="Default Paragraph Font"/>
     <w:uiPriority w:val="1"/>
+    <w:semiHidden/>
     <w:unhideWhenUsed/>
   </w:style>
   <w:style w:type="table" w:default="1" w:styleId="TableNormal">

</xml_diff>